<commit_message>
Add info on date study took place
</commit_message>
<xml_diff>
--- a/lamenessgame_MS.docx
+++ b/lamenessgame_MS.docx
@@ -1058,7 +1058,7 @@
         </w:rPr>
         <w:t xml:space="preserve">Figure </w:t>
       </w:r>
-      <w:bookmarkStart w:id="66dcaf7d-0733-485a-a85b-27b0a5fc2241" w:name="gamescreenshots"/>
+      <w:bookmarkStart w:id="1f38f037-e3e1-4540-9a52-25f82efbb7d6" w:name="gamescreenshots"/>
       <w:r xmlns:w14="http://schemas.microsoft.com/office/word/2010/wordml">
         <w:rPr>
           <w:rFonts/>
@@ -1080,7 +1080,7 @@
         </w:rPr>
         <w:fldChar w:fldCharType="end" w:dirty="true"/>
       </w:r>
-      <w:bookmarkEnd w:id="66dcaf7d-0733-485a-a85b-27b0a5fc2241"/>
+      <w:bookmarkEnd w:id="1f38f037-e3e1-4540-9a52-25f82efbb7d6"/>
       <w:r>
         <w:t xml:space="preserve">: </w:t>
       </w:r>
@@ -1476,7 +1476,7 @@
         <w:pStyle w:val="FirstParagraph"/>
       </w:pPr>
       <w:r>
-        <w:t xml:space="preserve">The game was evaluated via an online study in which those with and without agricultural experience were invited to play the game online and fill in an after-game questionnaire via the Microsoft Forms platform (Supplementary Material</w:t>
+        <w:t xml:space="preserve">The game was evaluated via a 6-week online study (May-June 2021) in which those with and without agricultural experience were invited to play the game online and fill in an after-game questionnaire via the Microsoft Forms platform (Supplementary Material</w:t>
       </w:r>
       <w:r>
         <w:t xml:space="preserve"> </w:t>
@@ -2223,7 +2223,7 @@
         </w:rPr>
         <w:t xml:space="preserve">Figure </w:t>
       </w:r>
-      <w:bookmarkStart w:id="e58b7de5-f518-4b85-a1a9-047cdd3abd71" w:name="accuracyvsrecall"/>
+      <w:bookmarkStart w:id="fb3d5b37-671d-497c-9cce-6bff2e6761c4" w:name="accuracyvsrecall"/>
       <w:r xmlns:w14="http://schemas.microsoft.com/office/word/2010/wordml">
         <w:rPr>
           <w:rFonts/>
@@ -2245,7 +2245,7 @@
         </w:rPr>
         <w:fldChar w:fldCharType="end" w:dirty="true"/>
       </w:r>
-      <w:bookmarkEnd w:id="e58b7de5-f518-4b85-a1a9-047cdd3abd71"/>
+      <w:bookmarkEnd w:id="fb3d5b37-671d-497c-9cce-6bff2e6761c4"/>
       <w:r>
         <w:t xml:space="preserve">: </w:t>
       </w:r>
@@ -2748,7 +2748,7 @@
         </w:rPr>
         <w:t xml:space="preserve">Figure </w:t>
       </w:r>
-      <w:bookmarkStart w:id="6580865a-cffb-45da-9b13-a59a57070125" w:name="farmingexperience"/>
+      <w:bookmarkStart w:id="1a7d804a-2076-4e15-8647-76fa74694aa9" w:name="farmingexperience"/>
       <w:r xmlns:w14="http://schemas.microsoft.com/office/word/2010/wordml">
         <w:rPr>
           <w:rFonts/>
@@ -2770,7 +2770,7 @@
         </w:rPr>
         <w:fldChar w:fldCharType="end" w:dirty="true"/>
       </w:r>
-      <w:bookmarkEnd w:id="6580865a-cffb-45da-9b13-a59a57070125"/>
+      <w:bookmarkEnd w:id="1a7d804a-2076-4e15-8647-76fa74694aa9"/>
       <w:r>
         <w:t xml:space="preserve">: </w:t>
       </w:r>
@@ -3077,7 +3077,7 @@
         </w:rPr>
         <w:t xml:space="preserve">Figure </w:t>
       </w:r>
-      <w:bookmarkStart w:id="6fa8519a-2ea0-4521-ad1f-2aaab649df38" w:name="signs"/>
+      <w:bookmarkStart w:id="83c5e1c9-3b3a-467a-8493-956c9c14cf66" w:name="signs"/>
       <w:r xmlns:w14="http://schemas.microsoft.com/office/word/2010/wordml">
         <w:rPr>
           <w:rFonts/>
@@ -3099,7 +3099,7 @@
         </w:rPr>
         <w:fldChar w:fldCharType="end" w:dirty="true"/>
       </w:r>
-      <w:bookmarkEnd w:id="6fa8519a-2ea0-4521-ad1f-2aaab649df38"/>
+      <w:bookmarkEnd w:id="83c5e1c9-3b3a-467a-8493-956c9c14cf66"/>
       <w:r>
         <w:t xml:space="preserve">: </w:t>
       </w:r>
@@ -3203,7 +3203,7 @@
         </w:rPr>
         <w:t xml:space="preserve">Figure </w:t>
       </w:r>
-      <w:bookmarkStart w:id="0210a852-7488-4637-94e3-03ed1accba32" w:name="UEnulleffects"/>
+      <w:bookmarkStart w:id="a5474c1c-13a6-4c46-b10c-318598b4b394" w:name="UEnulleffects"/>
       <w:r xmlns:w14="http://schemas.microsoft.com/office/word/2010/wordml">
         <w:rPr>
           <w:rFonts/>
@@ -3225,7 +3225,7 @@
         </w:rPr>
         <w:fldChar w:fldCharType="end" w:dirty="true"/>
       </w:r>
-      <w:bookmarkEnd w:id="0210a852-7488-4637-94e3-03ed1accba32"/>
+      <w:bookmarkEnd w:id="a5474c1c-13a6-4c46-b10c-318598b4b394"/>
       <w:r>
         <w:t xml:space="preserve">: </w:t>
       </w:r>
@@ -3499,7 +3499,7 @@
         </w:rPr>
         <w:t xml:space="preserve">Figure </w:t>
       </w:r>
-      <w:bookmarkStart w:id="edaacc3f-f45b-4a99-90af-a6d9155a81af" w:name="UEtimespentplaying"/>
+      <w:bookmarkStart w:id="05c2095f-5868-4ee3-a55f-21ea540da211" w:name="UEtimespentplaying"/>
       <w:r xmlns:w14="http://schemas.microsoft.com/office/word/2010/wordml">
         <w:rPr>
           <w:rFonts/>
@@ -3521,7 +3521,7 @@
         </w:rPr>
         <w:fldChar w:fldCharType="end" w:dirty="true"/>
       </w:r>
-      <w:bookmarkEnd w:id="edaacc3f-f45b-4a99-90af-a6d9155a81af"/>
+      <w:bookmarkEnd w:id="05c2095f-5868-4ee3-a55f-21ea540da211"/>
       <w:r>
         <w:t xml:space="preserve">: </w:t>
       </w:r>
@@ -4653,7 +4653,7 @@
         </w:rPr>
         <w:t xml:space="preserve">Figure </w:t>
       </w:r>
-      <w:bookmarkStart w:id="83148793-b193-466d-b43f-5fd9112549dc" w:name="likertplot"/>
+      <w:bookmarkStart w:id="9946db0d-2b77-42de-a4c4-056bdb7c947f" w:name="likertplot"/>
       <w:r xmlns:w14="http://schemas.microsoft.com/office/word/2010/wordml">
         <w:rPr>
           <w:rFonts/>
@@ -4675,7 +4675,7 @@
         </w:rPr>
         <w:fldChar w:fldCharType="end" w:dirty="true"/>
       </w:r>
-      <w:bookmarkEnd w:id="83148793-b193-466d-b43f-5fd9112549dc"/>
+      <w:bookmarkEnd w:id="9946db0d-2b77-42de-a4c4-056bdb7c947f"/>
       <w:r>
         <w:t xml:space="preserve">: </w:t>
       </w:r>
@@ -5464,7 +5464,7 @@
         <w:rPr/>
         <w:t xml:space="preserve">Supplementary Material </w:t>
       </w:r>
-      <w:bookmarkStart w:id="56006d1a-9f57-499b-bdde-cba442a8853d" w:name="designprocessmethods"/>
+      <w:bookmarkStart w:id="5d8c74b7-3e0b-462e-826f-350abff9fc00" w:name="designprocessmethods"/>
       <w:r xmlns:w14="http://schemas.microsoft.com/office/word/2010/wordml">
         <w:rPr/>
         <w:fldChar w:fldCharType="begin" w:dirty="true"/>
@@ -5477,7 +5477,7 @@
         <w:rPr/>
         <w:fldChar w:fldCharType="end" w:dirty="true"/>
       </w:r>
-      <w:bookmarkEnd w:id="56006d1a-9f57-499b-bdde-cba442a8853d"/>
+      <w:bookmarkEnd w:id="5d8c74b7-3e0b-462e-826f-350abff9fc00"/>
       <w:r>
         <w:t xml:space="preserve">: </w:t>
       </w:r>
@@ -5791,7 +5791,7 @@
         <w:rPr/>
         <w:t xml:space="preserve">Supplementary Material </w:t>
       </w:r>
-      <w:bookmarkStart w:id="7f848b86-a6cf-4665-bac4-f4f9585d94c4" w:name="questionnaire"/>
+      <w:bookmarkStart w:id="c86b7677-86a2-4473-8c81-2bf7dc0f2cce" w:name="questionnaire"/>
       <w:r xmlns:w14="http://schemas.microsoft.com/office/word/2010/wordml">
         <w:rPr/>
         <w:fldChar w:fldCharType="begin" w:dirty="true"/>
@@ -5804,7 +5804,7 @@
         <w:rPr/>
         <w:fldChar w:fldCharType="end" w:dirty="true"/>
       </w:r>
-      <w:bookmarkEnd w:id="7f848b86-a6cf-4665-bac4-f4f9585d94c4"/>
+      <w:bookmarkEnd w:id="c86b7677-86a2-4473-8c81-2bf7dc0f2cce"/>
       <w:r>
         <w:t xml:space="preserve">: </w:t>
       </w:r>
@@ -7299,7 +7299,7 @@
         <w:rPr/>
         <w:t xml:space="preserve">Supplementary Material </w:t>
       </w:r>
-      <w:bookmarkStart w:id="9ea8ffce-83fa-4b83-ae14-f964339e7395" w:name="thematicanalysis"/>
+      <w:bookmarkStart w:id="04547cc3-3d4b-46db-aeb1-ba7bb782361c" w:name="thematicanalysis"/>
       <w:r xmlns:w14="http://schemas.microsoft.com/office/word/2010/wordml">
         <w:rPr/>
         <w:fldChar w:fldCharType="begin" w:dirty="true"/>
@@ -7312,7 +7312,7 @@
         <w:rPr/>
         <w:fldChar w:fldCharType="end" w:dirty="true"/>
       </w:r>
-      <w:bookmarkEnd w:id="9ea8ffce-83fa-4b83-ae14-f964339e7395"/>
+      <w:bookmarkEnd w:id="04547cc3-3d4b-46db-aeb1-ba7bb782361c"/>
       <w:r>
         <w:t xml:space="preserve">: </w:t>
       </w:r>
@@ -8969,7 +8969,7 @@
         <w:rPr/>
         <w:t xml:space="preserve">Supplementary Material </w:t>
       </w:r>
-      <w:bookmarkStart w:id="40caf142-6833-4638-808a-8e05f181401b" w:name="budget"/>
+      <w:bookmarkStart w:id="289bb6d5-44ac-4bdc-9c78-fb6fcf525dbe" w:name="budget"/>
       <w:r xmlns:w14="http://schemas.microsoft.com/office/word/2010/wordml">
         <w:rPr/>
         <w:fldChar w:fldCharType="begin" w:dirty="true"/>
@@ -8982,7 +8982,7 @@
         <w:rPr/>
         <w:fldChar w:fldCharType="end" w:dirty="true"/>
       </w:r>
-      <w:bookmarkEnd w:id="40caf142-6833-4638-808a-8e05f181401b"/>
+      <w:bookmarkEnd w:id="289bb6d5-44ac-4bdc-9c78-fb6fcf525dbe"/>
       <w:r>
         <w:t xml:space="preserve">: </w:t>
       </w:r>
@@ -9666,7 +9666,7 @@
         <w:rPr/>
         <w:t xml:space="preserve">Supplementary Figure </w:t>
       </w:r>
-      <w:bookmarkStart w:id="228a2bef-ac4b-4109-b152-4bb29035db9c" w:name="designprocessfig"/>
+      <w:bookmarkStart w:id="d366c3f7-386b-4bbd-ac94-899539b76706" w:name="designprocessfig"/>
       <w:r xmlns:w14="http://schemas.microsoft.com/office/word/2010/wordml">
         <w:rPr/>
         <w:fldChar w:fldCharType="begin" w:dirty="true"/>
@@ -9679,7 +9679,7 @@
         <w:rPr/>
         <w:fldChar w:fldCharType="end" w:dirty="true"/>
       </w:r>
-      <w:bookmarkEnd w:id="228a2bef-ac4b-4109-b152-4bb29035db9c"/>
+      <w:bookmarkEnd w:id="d366c3f7-386b-4bbd-ac94-899539b76706"/>
       <w:r>
         <w:t xml:space="preserve">: </w:t>
       </w:r>
@@ -9748,7 +9748,7 @@
         <w:rPr/>
         <w:t xml:space="preserve">Supplementary Figure </w:t>
       </w:r>
-      <w:bookmarkStart w:id="31430927-e67f-4268-ab2c-45255a65dba0" w:name="specificfarmingexperience"/>
+      <w:bookmarkStart w:id="cc30f489-2dac-484e-b3a7-26a818ae3cfc" w:name="specificfarmingexperience"/>
       <w:r xmlns:w14="http://schemas.microsoft.com/office/word/2010/wordml">
         <w:rPr/>
         <w:fldChar w:fldCharType="begin" w:dirty="true"/>
@@ -9761,7 +9761,7 @@
         <w:rPr/>
         <w:fldChar w:fldCharType="end" w:dirty="true"/>
       </w:r>
-      <w:bookmarkEnd w:id="31430927-e67f-4268-ab2c-45255a65dba0"/>
+      <w:bookmarkEnd w:id="cc30f489-2dac-484e-b3a7-26a818ae3cfc"/>
       <w:r>
         <w:t xml:space="preserve">: </w:t>
       </w:r>
@@ -9829,7 +9829,7 @@
         <w:rPr/>
         <w:t xml:space="preserve">Supplementary Figure </w:t>
       </w:r>
-      <w:bookmarkStart w:id="250fbc6a-ec59-4ffa-9f31-00061cebcbc5" w:name="fitfarmingexperience"/>
+      <w:bookmarkStart w:id="ebab9951-55a1-4958-8fc5-538e820d964b" w:name="fitfarmingexperience"/>
       <w:r xmlns:w14="http://schemas.microsoft.com/office/word/2010/wordml">
         <w:rPr/>
         <w:fldChar w:fldCharType="begin" w:dirty="true"/>
@@ -9842,7 +9842,7 @@
         <w:rPr/>
         <w:fldChar w:fldCharType="end" w:dirty="true"/>
       </w:r>
-      <w:bookmarkEnd w:id="250fbc6a-ec59-4ffa-9f31-00061cebcbc5"/>
+      <w:bookmarkEnd w:id="ebab9951-55a1-4958-8fc5-538e820d964b"/>
       <w:r>
         <w:t xml:space="preserve">: </w:t>
       </w:r>
@@ -9910,7 +9910,7 @@
         <w:rPr/>
         <w:t xml:space="preserve">Supplementary Figure </w:t>
       </w:r>
-      <w:bookmarkStart w:id="0d21d328-f4a5-4c64-a924-35e1d50c0aea" w:name="balloonplot"/>
+      <w:bookmarkStart w:id="db11f999-8c91-4829-ab70-82ef230acf61" w:name="balloonplot"/>
       <w:r xmlns:w14="http://schemas.microsoft.com/office/word/2010/wordml">
         <w:rPr/>
         <w:fldChar w:fldCharType="begin" w:dirty="true"/>
@@ -9923,7 +9923,7 @@
         <w:rPr/>
         <w:fldChar w:fldCharType="end" w:dirty="true"/>
       </w:r>
-      <w:bookmarkEnd w:id="0d21d328-f4a5-4c64-a924-35e1d50c0aea"/>
+      <w:bookmarkEnd w:id="db11f999-8c91-4829-ab70-82ef230acf61"/>
       <w:r>
         <w:t xml:space="preserve">: </w:t>
       </w:r>
@@ -9991,7 +9991,7 @@
         <w:rPr/>
         <w:t xml:space="preserve">Supplementary Figure </w:t>
       </w:r>
-      <w:bookmarkStart w:id="5e503f02-6a49-4f70-89fd-ea3c32b24bd2" w:name="fitunevenposture"/>
+      <w:bookmarkStart w:id="94ed54cc-6794-4176-9090-4de1ac186c9d" w:name="fitunevenposture"/>
       <w:r xmlns:w14="http://schemas.microsoft.com/office/word/2010/wordml">
         <w:rPr/>
         <w:fldChar w:fldCharType="begin" w:dirty="true"/>
@@ -10004,7 +10004,7 @@
         <w:rPr/>
         <w:fldChar w:fldCharType="end" w:dirty="true"/>
       </w:r>
-      <w:bookmarkEnd w:id="5e503f02-6a49-4f70-89fd-ea3c32b24bd2"/>
+      <w:bookmarkEnd w:id="94ed54cc-6794-4176-9090-4de1ac186c9d"/>
       <w:r>
         <w:t xml:space="preserve">: </w:t>
       </w:r>
@@ -10072,7 +10072,7 @@
         <w:rPr/>
         <w:t xml:space="preserve">Supplementary Figure </w:t>
       </w:r>
-      <w:bookmarkStart w:id="1d2a084a-c72e-451f-bbb5-45ec30beae89" w:name="fitlimp"/>
+      <w:bookmarkStart w:id="5499d72c-ae33-408e-b54b-bf2b65e7e822" w:name="fitlimp"/>
       <w:r xmlns:w14="http://schemas.microsoft.com/office/word/2010/wordml">
         <w:rPr/>
         <w:fldChar w:fldCharType="begin" w:dirty="true"/>
@@ -10085,7 +10085,7 @@
         <w:rPr/>
         <w:fldChar w:fldCharType="end" w:dirty="true"/>
       </w:r>
-      <w:bookmarkEnd w:id="1d2a084a-c72e-451f-bbb5-45ec30beae89"/>
+      <w:bookmarkEnd w:id="5499d72c-ae33-408e-b54b-bf2b65e7e822"/>
       <w:r>
         <w:t xml:space="preserve">: </w:t>
       </w:r>
@@ -10153,7 +10153,7 @@
         <w:rPr/>
         <w:t xml:space="preserve">Supplementary Figure </w:t>
       </w:r>
-      <w:bookmarkStart w:id="c87ab557-3c14-4ea2-888e-277c4f2cf55b" w:name="fitraisedleg"/>
+      <w:bookmarkStart w:id="11b4f664-0ac6-4070-beb6-28114392b788" w:name="fitraisedleg"/>
       <w:r xmlns:w14="http://schemas.microsoft.com/office/word/2010/wordml">
         <w:rPr/>
         <w:fldChar w:fldCharType="begin" w:dirty="true"/>
@@ -10166,7 +10166,7 @@
         <w:rPr/>
         <w:fldChar w:fldCharType="end" w:dirty="true"/>
       </w:r>
-      <w:bookmarkEnd w:id="c87ab557-3c14-4ea2-888e-277c4f2cf55b"/>
+      <w:bookmarkEnd w:id="11b4f664-0ac6-4070-beb6-28114392b788"/>
       <w:r>
         <w:t xml:space="preserve">: </w:t>
       </w:r>
@@ -10234,7 +10234,7 @@
         <w:rPr/>
         <w:t xml:space="preserve">Supplementary Figure </w:t>
       </w:r>
-      <w:bookmarkStart w:id="d7d5a620-e2ee-4df6-942f-6d1351406432" w:name="fitUE"/>
+      <w:bookmarkStart w:id="5bb1b15a-ff99-49e2-a599-8320c71e7d75" w:name="fitUE"/>
       <w:r xmlns:w14="http://schemas.microsoft.com/office/word/2010/wordml">
         <w:rPr/>
         <w:fldChar w:fldCharType="begin" w:dirty="true"/>
@@ -10247,7 +10247,7 @@
         <w:rPr/>
         <w:fldChar w:fldCharType="end" w:dirty="true"/>
       </w:r>
-      <w:bookmarkEnd w:id="d7d5a620-e2ee-4df6-942f-6d1351406432"/>
+      <w:bookmarkEnd w:id="5bb1b15a-ff99-49e2-a599-8320c71e7d75"/>
       <w:r>
         <w:t xml:space="preserve">: </w:t>
       </w:r>

</xml_diff>